<commit_message>
Documentation of the Project
</commit_message>
<xml_diff>
--- a/Employee  Attrition Prediction (Documentation).docx
+++ b/Employee  Attrition Prediction (Documentation).docx
@@ -144,8 +144,20 @@
           <w:szCs w:val="24"/>
           <w:lang w:eastAsia="en-IN"/>
         </w:rPr>
-        <w:t>The following questions are among the ones</w:t>
-      </w:r>
+        <w:t xml:space="preserve">The following questions are among the </w:t>
+      </w:r>
+      <w:proofErr w:type="gramStart"/>
+      <w:r>
+        <w:rPr>
+          <w:rFonts w:ascii="Roboto" w:eastAsia="Times New Roman" w:hAnsi="Roboto" w:cs="Times New Roman"/>
+          <w:color w:val="212121"/>
+          <w:sz w:val="24"/>
+          <w:szCs w:val="24"/>
+          <w:lang w:eastAsia="en-IN"/>
+        </w:rPr>
+        <w:t>ones</w:t>
+      </w:r>
+      <w:proofErr w:type="gramEnd"/>
       <w:r>
         <w:rPr>
           <w:rFonts w:ascii="Roboto" w:eastAsia="Times New Roman" w:hAnsi="Roboto" w:cs="Times New Roman"/>
@@ -421,7 +433,25 @@
           <w:sz w:val="24"/>
           <w:szCs w:val="24"/>
         </w:rPr>
-        <w:t xml:space="preserve"> and  1470 instances</w:t>
+        <w:t xml:space="preserve"> </w:t>
+      </w:r>
+      <w:proofErr w:type="gramStart"/>
+      <w:r>
+        <w:rPr>
+          <w:rFonts w:ascii="Roboto" w:hAnsi="Roboto"/>
+          <w:sz w:val="24"/>
+          <w:szCs w:val="24"/>
+        </w:rPr>
+        <w:t>and  1470</w:t>
+      </w:r>
+      <w:proofErr w:type="gramEnd"/>
+      <w:r>
+        <w:rPr>
+          <w:rFonts w:ascii="Roboto" w:hAnsi="Roboto"/>
+          <w:sz w:val="24"/>
+          <w:szCs w:val="24"/>
+        </w:rPr>
+        <w:t xml:space="preserve"> instances</w:t>
       </w:r>
       <w:r>
         <w:rPr>
@@ -3017,6 +3047,27 @@
       </w:pPr>
       <w:r>
         <w:rPr>
+          <w:rFonts w:ascii="Helvetica" w:hAnsi="Helvetica" w:cs="Helvetica"/>
+          <w:color w:val="000000"/>
+          <w:sz w:val="21"/>
+          <w:szCs w:val="21"/>
+          <w:shd w:val="clear" w:color="auto" w:fill="FFFFFF"/>
+        </w:rPr>
+        <w:t>Age Vs Attrition: -0.159205</w:t>
+      </w:r>
+    </w:p>
+    <w:p>
+      <w:pPr>
+        <w:rPr>
+          <w:rFonts w:ascii="Helvetica" w:hAnsi="Helvetica" w:cs="Helvetica"/>
+          <w:color w:val="000000"/>
+          <w:sz w:val="21"/>
+          <w:szCs w:val="21"/>
+          <w:shd w:val="clear" w:color="auto" w:fill="FFFFFF"/>
+        </w:rPr>
+      </w:pPr>
+      <w:r>
+        <w:rPr>
           <w:rStyle w:val="Strong"/>
           <w:rFonts w:ascii="Arial" w:hAnsi="Arial" w:cs="Arial"/>
           <w:b w:val="0"/>
@@ -3035,27 +3086,6 @@
           <w:shd w:val="clear" w:color="auto" w:fill="FFFFFF"/>
         </w:rPr>
         <w:t>-0.159840</w:t>
-      </w:r>
-    </w:p>
-    <w:p>
-      <w:pPr>
-        <w:rPr>
-          <w:rFonts w:ascii="Helvetica" w:hAnsi="Helvetica" w:cs="Helvetica"/>
-          <w:color w:val="000000"/>
-          <w:sz w:val="21"/>
-          <w:szCs w:val="21"/>
-          <w:shd w:val="clear" w:color="auto" w:fill="FFFFFF"/>
-        </w:rPr>
-      </w:pPr>
-      <w:r>
-        <w:rPr>
-          <w:rFonts w:ascii="Helvetica" w:hAnsi="Helvetica" w:cs="Helvetica"/>
-          <w:color w:val="000000"/>
-          <w:sz w:val="21"/>
-          <w:szCs w:val="21"/>
-          <w:shd w:val="clear" w:color="auto" w:fill="FFFFFF"/>
-        </w:rPr>
-        <w:t>Age Vs Attrition: -0.159205</w:t>
       </w:r>
     </w:p>
     <w:p>
@@ -3328,6 +3358,7 @@
         </w:rPr>
         <w:t> </w:t>
       </w:r>
+      <w:proofErr w:type="gramStart"/>
       <w:r>
         <w:rPr>
           <w:rStyle w:val="Strong"/>
@@ -3335,7 +3366,17 @@
           <w:sz w:val="21"/>
           <w:szCs w:val="21"/>
         </w:rPr>
-        <w:t>positive(+)</w:t>
+        <w:t>positive(</w:t>
+      </w:r>
+      <w:proofErr w:type="gramEnd"/>
+      <w:r>
+        <w:rPr>
+          <w:rStyle w:val="Strong"/>
+          <w:rFonts w:ascii="Arial" w:hAnsi="Arial" w:cs="Arial"/>
+          <w:sz w:val="21"/>
+          <w:szCs w:val="21"/>
+        </w:rPr>
+        <w:t>+)</w:t>
       </w:r>
       <w:r>
         <w:rPr>
@@ -3420,6 +3461,7 @@
         </w:rPr>
         <w:t>For the </w:t>
       </w:r>
+      <w:proofErr w:type="gramStart"/>
       <w:r>
         <w:rPr>
           <w:rStyle w:val="Strong"/>
@@ -3427,7 +3469,17 @@
           <w:sz w:val="21"/>
           <w:szCs w:val="21"/>
         </w:rPr>
-        <w:t>negative(-)</w:t>
+        <w:t>negative(</w:t>
+      </w:r>
+      <w:proofErr w:type="gramEnd"/>
+      <w:r>
+        <w:rPr>
+          <w:rStyle w:val="Strong"/>
+          <w:rFonts w:ascii="Arial" w:hAnsi="Arial" w:cs="Arial"/>
+          <w:sz w:val="21"/>
+          <w:szCs w:val="21"/>
+        </w:rPr>
+        <w:t>-)</w:t>
       </w:r>
       <w:r>
         <w:rPr>
@@ -3461,8 +3513,6 @@
         </w:rPr>
         <w:t>l as people at high job level with</w:t>
       </w:r>
-      <w:bookmarkStart w:id="0" w:name="_GoBack"/>
-      <w:bookmarkEnd w:id="0"/>
       <w:r>
         <w:rPr>
           <w:rFonts w:ascii="Arial" w:hAnsi="Arial" w:cs="Arial"/>
@@ -3512,7 +3562,7 @@
           <w:szCs w:val="21"/>
           <w:lang w:eastAsia="en-IN"/>
         </w:rPr>
-        <w:t>One-Sample T-Test (Measuring Satisfaction Level):</w:t>
+        <w:t xml:space="preserve">One-Sample T-Test (Measuring </w:t>
       </w:r>
       <w:r>
         <w:rPr>
@@ -3523,6 +3573,28 @@
           <w:szCs w:val="21"/>
           <w:lang w:eastAsia="en-IN"/>
         </w:rPr>
+        <w:t>Total Working Years</w:t>
+      </w:r>
+      <w:r>
+        <w:rPr>
+          <w:rFonts w:ascii="Arial" w:eastAsia="Times New Roman" w:hAnsi="Arial" w:cs="Arial"/>
+          <w:b/>
+          <w:color w:val="000000"/>
+          <w:sz w:val="21"/>
+          <w:szCs w:val="21"/>
+          <w:lang w:eastAsia="en-IN"/>
+        </w:rPr>
+        <w:t>):</w:t>
+      </w:r>
+      <w:r>
+        <w:rPr>
+          <w:rFonts w:ascii="Arial" w:eastAsia="Times New Roman" w:hAnsi="Arial" w:cs="Arial"/>
+          <w:b/>
+          <w:color w:val="000000"/>
+          <w:sz w:val="21"/>
+          <w:szCs w:val="21"/>
+          <w:lang w:eastAsia="en-IN"/>
+        </w:rPr>
         <w:t xml:space="preserve"> </w:t>
       </w:r>
       <w:r>
@@ -3727,17 +3799,447 @@
           <w:szCs w:val="21"/>
           <w:shd w:val="clear" w:color="auto" w:fill="FFFFFF"/>
         </w:rPr>
-        <w:t>stats.ttest_1samp()</w:t>
-      </w:r>
-      <w:r>
-        <w:rPr>
-          <w:rFonts w:ascii="Arial" w:hAnsi="Arial" w:cs="Arial"/>
-          <w:sz w:val="21"/>
-          <w:szCs w:val="21"/>
-          <w:shd w:val="clear" w:color="auto" w:fill="FFFFFF"/>
-        </w:rPr>
-        <w:t>function:</w:t>
-      </w:r>
+        <w:t>stats.ttest_</w:t>
+      </w:r>
+      <w:proofErr w:type="gramStart"/>
+      <w:r>
+        <w:rPr>
+          <w:rStyle w:val="Strong"/>
+          <w:rFonts w:ascii="Arial" w:hAnsi="Arial" w:cs="Arial"/>
+          <w:sz w:val="21"/>
+          <w:szCs w:val="21"/>
+          <w:shd w:val="clear" w:color="auto" w:fill="FFFFFF"/>
+        </w:rPr>
+        <w:t>1samp(</w:t>
+      </w:r>
+      <w:proofErr w:type="gramEnd"/>
+      <w:r>
+        <w:rPr>
+          <w:rStyle w:val="Strong"/>
+          <w:rFonts w:ascii="Arial" w:hAnsi="Arial" w:cs="Arial"/>
+          <w:sz w:val="21"/>
+          <w:szCs w:val="21"/>
+          <w:shd w:val="clear" w:color="auto" w:fill="FFFFFF"/>
+        </w:rPr>
+        <w:t>)</w:t>
+      </w:r>
+      <w:r>
+        <w:rPr>
+          <w:rFonts w:ascii="Arial" w:hAnsi="Arial" w:cs="Arial"/>
+          <w:sz w:val="21"/>
+          <w:szCs w:val="21"/>
+          <w:shd w:val="clear" w:color="auto" w:fill="FFFFFF"/>
+        </w:rPr>
+        <w:t>function.</w:t>
+      </w:r>
+    </w:p>
+    <w:p>
+      <w:pPr>
+        <w:pStyle w:val="HTMLPreformatted"/>
+        <w:wordWrap w:val="0"/>
+        <w:spacing w:line="291" w:lineRule="atLeast"/>
+        <w:textAlignment w:val="baseline"/>
+        <w:rPr>
+          <w:b/>
+          <w:color w:val="000000"/>
+        </w:rPr>
+      </w:pPr>
+      <w:r>
+        <w:rPr>
+          <w:b/>
+          <w:color w:val="000000"/>
+        </w:rPr>
+        <w:t>Ttest_</w:t>
+      </w:r>
+      <w:proofErr w:type="gramStart"/>
+      <w:r>
+        <w:rPr>
+          <w:b/>
+          <w:color w:val="000000"/>
+        </w:rPr>
+        <w:t>1sampResult(</w:t>
+      </w:r>
+      <w:proofErr w:type="gramEnd"/>
+      <w:r>
+        <w:rPr>
+          <w:b/>
+          <w:color w:val="000000"/>
+        </w:rPr>
+        <w:t xml:space="preserve">statistic=-7.769571024760564, </w:t>
+      </w:r>
+      <w:proofErr w:type="spellStart"/>
+      <w:r>
+        <w:rPr>
+          <w:b/>
+          <w:color w:val="000000"/>
+        </w:rPr>
+        <w:t>pvalue</w:t>
+      </w:r>
+      <w:proofErr w:type="spellEnd"/>
+      <w:r>
+        <w:rPr>
+          <w:b/>
+          <w:color w:val="000000"/>
+        </w:rPr>
+        <w:t>=2.407154396299421e-13)</w:t>
+      </w:r>
+    </w:p>
+    <w:p>
+      <w:pPr>
+        <w:pStyle w:val="Heading4"/>
+        <w:spacing w:before="240"/>
+        <w:rPr>
+          <w:rFonts w:ascii="inherit" w:hAnsi="inherit" w:cs="Helvetica"/>
+          <w:b/>
+          <w:i w:val="0"/>
+          <w:color w:val="000000"/>
+          <w:sz w:val="21"/>
+          <w:szCs w:val="21"/>
+        </w:rPr>
+      </w:pPr>
+      <w:r>
+        <w:rPr>
+          <w:rFonts w:ascii="inherit" w:hAnsi="inherit" w:cs="Helvetica"/>
+          <w:b/>
+          <w:i w:val="0"/>
+          <w:color w:val="000000"/>
+          <w:sz w:val="21"/>
+          <w:szCs w:val="21"/>
+        </w:rPr>
+        <w:t>T-Test Result</w:t>
+      </w:r>
+    </w:p>
+    <w:p>
+      <w:pPr>
+        <w:pStyle w:val="NormalWeb"/>
+        <w:spacing w:before="240" w:beforeAutospacing="0" w:after="0" w:afterAutospacing="0"/>
+        <w:rPr>
+          <w:rFonts w:ascii="Helvetica" w:hAnsi="Helvetica" w:cs="Helvetica"/>
+          <w:color w:val="000000"/>
+          <w:sz w:val="21"/>
+          <w:szCs w:val="21"/>
+        </w:rPr>
+      </w:pPr>
+      <w:r>
+        <w:rPr>
+          <w:rFonts w:ascii="Helvetica" w:hAnsi="Helvetica" w:cs="Helvetica"/>
+          <w:color w:val="000000"/>
+          <w:sz w:val="21"/>
+          <w:szCs w:val="21"/>
+        </w:rPr>
+        <w:t xml:space="preserve">The test result shows the test statistic "t" is equal to -7.7695. This test statistic tells us how much the sample mean deviates from the null hypothesis. If the t-statistic lies outside the </w:t>
+      </w:r>
+      <w:proofErr w:type="spellStart"/>
+      <w:r>
+        <w:rPr>
+          <w:rFonts w:ascii="Helvetica" w:hAnsi="Helvetica" w:cs="Helvetica"/>
+          <w:color w:val="000000"/>
+          <w:sz w:val="21"/>
+          <w:szCs w:val="21"/>
+        </w:rPr>
+        <w:t>quantiles</w:t>
+      </w:r>
+      <w:proofErr w:type="spellEnd"/>
+      <w:r>
+        <w:rPr>
+          <w:rFonts w:ascii="Helvetica" w:hAnsi="Helvetica" w:cs="Helvetica"/>
+          <w:color w:val="000000"/>
+          <w:sz w:val="21"/>
+          <w:szCs w:val="21"/>
+        </w:rPr>
+        <w:t xml:space="preserve"> of the t-distribution corresponding to our confidence level and degrees of freedom, we reject the null hypothesis. We can check the </w:t>
+      </w:r>
+      <w:r>
+        <w:rPr>
+          <w:rFonts w:ascii="Helvetica" w:hAnsi="Helvetica" w:cs="Helvetica"/>
+          <w:color w:val="000000"/>
+          <w:sz w:val="21"/>
+          <w:szCs w:val="21"/>
+        </w:rPr>
+        <w:t>quartiles</w:t>
+      </w:r>
+      <w:bookmarkStart w:id="0" w:name="_GoBack"/>
+      <w:bookmarkEnd w:id="0"/>
+      <w:r>
+        <w:rPr>
+          <w:rFonts w:ascii="Helvetica" w:hAnsi="Helvetica" w:cs="Helvetica"/>
+          <w:color w:val="000000"/>
+          <w:sz w:val="21"/>
+          <w:szCs w:val="21"/>
+        </w:rPr>
+        <w:t xml:space="preserve"> with </w:t>
+      </w:r>
+      <w:proofErr w:type="spellStart"/>
+      <w:r>
+        <w:rPr>
+          <w:rFonts w:ascii="Helvetica" w:hAnsi="Helvetica" w:cs="Helvetica"/>
+          <w:color w:val="000000"/>
+          <w:sz w:val="21"/>
+          <w:szCs w:val="21"/>
+        </w:rPr>
+        <w:t>stats.t.ppf</w:t>
+      </w:r>
+      <w:proofErr w:type="spellEnd"/>
+      <w:r>
+        <w:rPr>
+          <w:rFonts w:ascii="Helvetica" w:hAnsi="Helvetica" w:cs="Helvetica"/>
+          <w:color w:val="000000"/>
+          <w:sz w:val="21"/>
+          <w:szCs w:val="21"/>
+        </w:rPr>
+        <w:t>():</w:t>
+      </w:r>
+    </w:p>
+    <w:p>
+      <w:pPr>
+        <w:pStyle w:val="Heading4"/>
+        <w:spacing w:before="240"/>
+        <w:rPr>
+          <w:rFonts w:ascii="inherit" w:hAnsi="inherit" w:cs="Helvetica"/>
+          <w:b/>
+          <w:i w:val="0"/>
+          <w:color w:val="000000"/>
+          <w:sz w:val="21"/>
+          <w:szCs w:val="21"/>
+        </w:rPr>
+      </w:pPr>
+      <w:r>
+        <w:rPr>
+          <w:rFonts w:ascii="inherit" w:hAnsi="inherit" w:cs="Helvetica"/>
+          <w:b/>
+          <w:i w:val="0"/>
+          <w:color w:val="000000"/>
+          <w:sz w:val="21"/>
+          <w:szCs w:val="21"/>
+        </w:rPr>
+        <w:lastRenderedPageBreak/>
+        <w:t xml:space="preserve">T-test </w:t>
+      </w:r>
+      <w:r>
+        <w:rPr>
+          <w:rFonts w:ascii="inherit" w:hAnsi="inherit" w:cs="Helvetica"/>
+          <w:b/>
+          <w:i w:val="0"/>
+          <w:color w:val="000000"/>
+          <w:sz w:val="21"/>
+          <w:szCs w:val="21"/>
+        </w:rPr>
+        <w:t>Quartile</w:t>
+      </w:r>
+    </w:p>
+    <w:p>
+      <w:pPr>
+        <w:pStyle w:val="NormalWeb"/>
+        <w:spacing w:before="240" w:beforeAutospacing="0" w:after="0" w:afterAutospacing="0"/>
+        <w:rPr>
+          <w:rFonts w:ascii="Helvetica" w:hAnsi="Helvetica" w:cs="Helvetica"/>
+          <w:color w:val="000000"/>
+          <w:sz w:val="21"/>
+          <w:szCs w:val="21"/>
+        </w:rPr>
+      </w:pPr>
+      <w:r>
+        <w:rPr>
+          <w:rFonts w:ascii="Helvetica" w:hAnsi="Helvetica" w:cs="Helvetica"/>
+          <w:color w:val="000000"/>
+          <w:sz w:val="21"/>
+          <w:szCs w:val="21"/>
+        </w:rPr>
+        <w:t xml:space="preserve">If the t-statistic value we calculated above (-7.7695) is outside the </w:t>
+      </w:r>
+      <w:r>
+        <w:rPr>
+          <w:rFonts w:ascii="Helvetica" w:hAnsi="Helvetica" w:cs="Helvetica"/>
+          <w:color w:val="000000"/>
+          <w:sz w:val="21"/>
+          <w:szCs w:val="21"/>
+        </w:rPr>
+        <w:t>quartiles</w:t>
+      </w:r>
+      <w:r>
+        <w:rPr>
+          <w:rFonts w:ascii="Helvetica" w:hAnsi="Helvetica" w:cs="Helvetica"/>
+          <w:color w:val="000000"/>
+          <w:sz w:val="21"/>
+          <w:szCs w:val="21"/>
+        </w:rPr>
+        <w:t>, then we can reject the null hypothesis.</w:t>
+      </w:r>
+    </w:p>
+    <w:p>
+      <w:pPr>
+        <w:spacing w:before="480" w:after="120" w:line="240" w:lineRule="auto"/>
+        <w:outlineLvl w:val="2"/>
+        <w:rPr>
+          <w:rFonts w:ascii="Arial" w:hAnsi="Arial" w:cs="Arial"/>
+          <w:sz w:val="21"/>
+          <w:szCs w:val="21"/>
+          <w:shd w:val="clear" w:color="auto" w:fill="FFFFFF"/>
+        </w:rPr>
+      </w:pPr>
+    </w:p>
+    <w:p>
+      <w:pPr>
+        <w:rPr>
+          <w:rFonts w:ascii="Arial" w:hAnsi="Arial" w:cs="Arial"/>
+          <w:b/>
+          <w:sz w:val="20"/>
+          <w:szCs w:val="20"/>
+        </w:rPr>
+      </w:pPr>
+    </w:p>
+    <w:p>
+      <w:pPr>
+        <w:pStyle w:val="Heading3"/>
+        <w:spacing w:before="186" w:beforeAutospacing="0" w:after="0" w:afterAutospacing="0"/>
+        <w:rPr>
+          <w:rFonts w:ascii="inherit" w:hAnsi="inherit" w:cs="Helvetica"/>
+          <w:color w:val="000000"/>
+        </w:rPr>
+      </w:pPr>
+      <w:r>
+        <w:rPr>
+          <w:rFonts w:ascii="inherit" w:hAnsi="inherit" w:cs="Helvetica"/>
+          <w:color w:val="000000"/>
+        </w:rPr>
+        <w:t>One Sample T-Test Summary:</w:t>
+      </w:r>
+    </w:p>
+    <w:p>
+      <w:pPr>
+        <w:pStyle w:val="Heading4"/>
+        <w:spacing w:before="240"/>
+        <w:rPr>
+          <w:rFonts w:ascii="inherit" w:hAnsi="inherit" w:cs="Helvetica"/>
+          <w:b/>
+          <w:i w:val="0"/>
+          <w:color w:val="000000"/>
+          <w:sz w:val="21"/>
+          <w:szCs w:val="21"/>
+        </w:rPr>
+      </w:pPr>
+      <w:r>
+        <w:rPr>
+          <w:rFonts w:ascii="inherit" w:hAnsi="inherit" w:cs="Helvetica"/>
+          <w:b/>
+          <w:i w:val="0"/>
+          <w:color w:val="000000"/>
+          <w:sz w:val="21"/>
+          <w:szCs w:val="21"/>
+        </w:rPr>
+        <w:t>T-Test = -7.7695 | P-Value = 2.407154396299421e-13 (</w:t>
+      </w:r>
+      <w:r>
+        <w:rPr>
+          <w:rFonts w:ascii="inherit" w:hAnsi="inherit" w:cs="Helvetica"/>
+          <w:b/>
+          <w:i w:val="0"/>
+          <w:color w:val="000000"/>
+          <w:sz w:val="21"/>
+          <w:szCs w:val="21"/>
+        </w:rPr>
+        <w:t>approx.</w:t>
+      </w:r>
+      <w:r>
+        <w:rPr>
+          <w:rFonts w:ascii="inherit" w:hAnsi="inherit" w:cs="Helvetica"/>
+          <w:b/>
+          <w:i w:val="0"/>
+          <w:color w:val="000000"/>
+          <w:sz w:val="21"/>
+          <w:szCs w:val="21"/>
+        </w:rPr>
+        <w:t xml:space="preserve"> P-value = 0) | Reject Null Hypothesis</w:t>
+      </w:r>
+    </w:p>
+    <w:p>
+      <w:pPr>
+        <w:pStyle w:val="NormalWeb"/>
+        <w:spacing w:before="240" w:beforeAutospacing="0" w:after="0" w:afterAutospacing="0"/>
+        <w:rPr>
+          <w:rFonts w:ascii="Helvetica" w:hAnsi="Helvetica" w:cs="Helvetica"/>
+          <w:color w:val="000000"/>
+          <w:sz w:val="21"/>
+          <w:szCs w:val="21"/>
+        </w:rPr>
+      </w:pPr>
+      <w:r>
+        <w:rPr>
+          <w:rFonts w:ascii="Helvetica" w:hAnsi="Helvetica" w:cs="Helvetica"/>
+          <w:color w:val="000000"/>
+          <w:sz w:val="21"/>
+          <w:szCs w:val="21"/>
+        </w:rPr>
+        <w:t xml:space="preserve">Based on the statistical analysis of a one sample t-test, there seems to be some significant difference between the mean Total Working Years of employees who had </w:t>
+      </w:r>
+      <w:r>
+        <w:rPr>
+          <w:rFonts w:ascii="Helvetica" w:hAnsi="Helvetica" w:cs="Helvetica"/>
+          <w:color w:val="000000"/>
+          <w:sz w:val="21"/>
+          <w:szCs w:val="21"/>
+        </w:rPr>
+        <w:t>Attrition</w:t>
+      </w:r>
+      <w:r>
+        <w:rPr>
+          <w:rFonts w:ascii="Helvetica" w:hAnsi="Helvetica" w:cs="Helvetica"/>
+          <w:color w:val="000000"/>
+          <w:sz w:val="21"/>
+          <w:szCs w:val="21"/>
+        </w:rPr>
+        <w:t xml:space="preserve"> and the entire employee population. The super low P-value of approximately equal '0' at a 5% confidence level is a good indicator to reject the null hypothesis.</w:t>
+      </w:r>
+    </w:p>
+    <w:p>
+      <w:pPr>
+        <w:pStyle w:val="NormalWeb"/>
+        <w:spacing w:before="240" w:beforeAutospacing="0" w:after="0" w:afterAutospacing="0"/>
+        <w:rPr>
+          <w:rFonts w:ascii="Helvetica" w:hAnsi="Helvetica" w:cs="Helvetica"/>
+          <w:color w:val="000000"/>
+          <w:sz w:val="21"/>
+          <w:szCs w:val="21"/>
+        </w:rPr>
+      </w:pPr>
+      <w:r>
+        <w:rPr>
+          <w:rFonts w:ascii="Helvetica" w:hAnsi="Helvetica" w:cs="Helvetica"/>
+          <w:color w:val="000000"/>
+          <w:sz w:val="21"/>
+          <w:szCs w:val="21"/>
+        </w:rPr>
+        <w:t>But this does not nec</w:t>
+      </w:r>
+      <w:r>
+        <w:rPr>
+          <w:rFonts w:ascii="Helvetica" w:hAnsi="Helvetica" w:cs="Helvetica"/>
+          <w:color w:val="000000"/>
+          <w:sz w:val="21"/>
+          <w:szCs w:val="21"/>
+        </w:rPr>
+        <w:t>essarily mean that there is practical significance. We would have to conduct more experiments or maybe collect more data about the employees in order to come up with a more accurate finding.</w:t>
+      </w:r>
+    </w:p>
+    <w:p>
+      <w:pPr>
+        <w:rPr>
+          <w:rFonts w:ascii="Arial" w:hAnsi="Arial" w:cs="Arial"/>
+          <w:b/>
+          <w:sz w:val="20"/>
+          <w:szCs w:val="20"/>
+        </w:rPr>
+      </w:pPr>
+    </w:p>
+    <w:p>
+      <w:pPr>
+        <w:rPr>
+          <w:rFonts w:ascii="Arial" w:hAnsi="Arial" w:cs="Arial"/>
+          <w:b/>
+          <w:sz w:val="20"/>
+          <w:szCs w:val="20"/>
+        </w:rPr>
+      </w:pPr>
     </w:p>
     <w:p>
       <w:pPr>
@@ -4610,6 +5112,29 @@
       <w:lang w:eastAsia="en-IN"/>
     </w:rPr>
   </w:style>
+  <w:style w:type="paragraph" w:styleId="Heading4">
+    <w:name w:val="heading 4"/>
+    <w:basedOn w:val="Normal"/>
+    <w:next w:val="Normal"/>
+    <w:link w:val="Heading4Char"/>
+    <w:uiPriority w:val="9"/>
+    <w:semiHidden/>
+    <w:unhideWhenUsed/>
+    <w:qFormat/>
+    <w:rsid w:val="00E66B84"/>
+    <w:pPr>
+      <w:keepNext/>
+      <w:keepLines/>
+      <w:spacing w:before="40" w:after="0"/>
+      <w:outlineLvl w:val="3"/>
+    </w:pPr>
+    <w:rPr>
+      <w:rFonts w:asciiTheme="majorHAnsi" w:eastAsiaTheme="majorEastAsia" w:hAnsiTheme="majorHAnsi" w:cstheme="majorBidi"/>
+      <w:i/>
+      <w:iCs/>
+      <w:color w:val="2E74B5" w:themeColor="accent1" w:themeShade="BF"/>
+    </w:rPr>
+  </w:style>
   <w:style w:type="character" w:default="1" w:styleId="DefaultParagraphFont">
     <w:name w:val="Default Paragraph Font"/>
     <w:uiPriority w:val="1"/>
@@ -4762,6 +5287,20 @@
       <w:sz w:val="27"/>
       <w:szCs w:val="27"/>
       <w:lang w:eastAsia="en-IN"/>
+    </w:rPr>
+  </w:style>
+  <w:style w:type="character" w:customStyle="1" w:styleId="Heading4Char">
+    <w:name w:val="Heading 4 Char"/>
+    <w:basedOn w:val="DefaultParagraphFont"/>
+    <w:link w:val="Heading4"/>
+    <w:uiPriority w:val="9"/>
+    <w:semiHidden/>
+    <w:rsid w:val="00E66B84"/>
+    <w:rPr>
+      <w:rFonts w:asciiTheme="majorHAnsi" w:eastAsiaTheme="majorEastAsia" w:hAnsiTheme="majorHAnsi" w:cstheme="majorBidi"/>
+      <w:i/>
+      <w:iCs/>
+      <w:color w:val="2E74B5" w:themeColor="accent1" w:themeShade="BF"/>
     </w:rPr>
   </w:style>
 </w:styles>

</xml_diff>